<commit_message>
impersonation, diff bn service rfrnc & web rfrnc
</commit_message>
<xml_diff>
--- a/MVC Questions.docx
+++ b/MVC Questions.docx
@@ -24,7 +24,25 @@
           <w:sz w:val="28"/>
           <w:szCs w:val="28"/>
         </w:rPr>
-        <w:t>What is difference between Readonly and Disabled attributes?</w:t>
+        <w:t xml:space="preserve">What is difference between </w:t>
+      </w:r>
+      <w:proofErr w:type="spellStart"/>
+      <w:r>
+        <w:rPr>
+          <w:rFonts w:cstheme="minorHAnsi"/>
+          <w:sz w:val="28"/>
+          <w:szCs w:val="28"/>
+        </w:rPr>
+        <w:t>Readonly</w:t>
+      </w:r>
+      <w:proofErr w:type="spellEnd"/>
+      <w:r>
+        <w:rPr>
+          <w:rFonts w:cstheme="minorHAnsi"/>
+          <w:sz w:val="28"/>
+          <w:szCs w:val="28"/>
+        </w:rPr>
+        <w:t xml:space="preserve"> and Disabled attributes?</w:t>
       </w:r>
     </w:p>
     <w:p>
@@ -49,6 +67,7 @@
         </w:rPr>
         <w:t>A </w:t>
       </w:r>
+      <w:proofErr w:type="spellStart"/>
       <w:r>
         <w:rPr>
           <w:rStyle w:val="HTMLCode"/>
@@ -60,6 +79,7 @@
         </w:rPr>
         <w:t>readonly</w:t>
       </w:r>
+      <w:proofErr w:type="spellEnd"/>
       <w:r>
         <w:rPr>
           <w:rFonts w:asciiTheme="minorHAnsi" w:hAnsiTheme="minorHAnsi" w:cstheme="minorHAnsi"/>
@@ -109,6 +129,7 @@
         </w:rPr>
         <w:t> element isn't editable and isn't sent on submit. Another difference is that </w:t>
       </w:r>
+      <w:proofErr w:type="spellStart"/>
       <w:r>
         <w:rPr>
           <w:rStyle w:val="HTMLCode"/>
@@ -120,6 +141,7 @@
         </w:rPr>
         <w:t>readonly</w:t>
       </w:r>
+      <w:proofErr w:type="spellEnd"/>
       <w:r>
         <w:rPr>
           <w:rFonts w:asciiTheme="minorHAnsi" w:hAnsiTheme="minorHAnsi" w:cstheme="minorHAnsi"/>
@@ -247,50 +269,27 @@
         </w:rPr>
         <w:t xml:space="preserve"> </w:t>
       </w:r>
-      <w:r>
-        <w:rPr>
-          <w:rFonts w:asciiTheme="minorHAnsi" w:hAnsiTheme="minorHAnsi" w:cstheme="minorHAnsi"/>
-          <w:color w:val="232629"/>
-          <w:sz w:val="28"/>
-          <w:szCs w:val="28"/>
-        </w:rPr>
-        <w:t xml:space="preserve">Request.Files.Count </w:t>
-      </w:r>
-      <w:r>
-        <w:rPr>
-          <w:rFonts w:asciiTheme="minorHAnsi" w:hAnsiTheme="minorHAnsi" w:cstheme="minorHAnsi"/>
-          <w:color w:val="232629"/>
-          <w:sz w:val="28"/>
-          <w:szCs w:val="28"/>
-        </w:rPr>
-        <w:t xml:space="preserve">was </w:t>
-      </w:r>
-      <w:r>
-        <w:rPr>
-          <w:rFonts w:asciiTheme="minorHAnsi" w:hAnsiTheme="minorHAnsi" w:cstheme="minorHAnsi"/>
-          <w:color w:val="232629"/>
-          <w:sz w:val="28"/>
-          <w:szCs w:val="28"/>
-        </w:rPr>
-        <w:t xml:space="preserve">always 0 while uploading </w:t>
-      </w:r>
-      <w:r>
-        <w:rPr>
-          <w:rFonts w:asciiTheme="minorHAnsi" w:hAnsiTheme="minorHAnsi" w:cstheme="minorHAnsi"/>
-          <w:color w:val="232629"/>
-          <w:sz w:val="28"/>
-          <w:szCs w:val="28"/>
-        </w:rPr>
-        <w:t>files</w:t>
-      </w:r>
-      <w:r>
-        <w:rPr>
-          <w:rFonts w:asciiTheme="minorHAnsi" w:hAnsiTheme="minorHAnsi" w:cstheme="minorHAnsi"/>
-          <w:color w:val="232629"/>
-          <w:sz w:val="28"/>
-          <w:szCs w:val="28"/>
-        </w:rPr>
-        <w:t xml:space="preserve"> in MVC 5</w:t>
+      <w:proofErr w:type="spellStart"/>
+      <w:proofErr w:type="gramStart"/>
+      <w:r>
+        <w:rPr>
+          <w:rFonts w:asciiTheme="minorHAnsi" w:hAnsiTheme="minorHAnsi" w:cstheme="minorHAnsi"/>
+          <w:color w:val="232629"/>
+          <w:sz w:val="28"/>
+          <w:szCs w:val="28"/>
+        </w:rPr>
+        <w:t>Request.Files.Count</w:t>
+      </w:r>
+      <w:proofErr w:type="spellEnd"/>
+      <w:proofErr w:type="gramEnd"/>
+      <w:r>
+        <w:rPr>
+          <w:rFonts w:asciiTheme="minorHAnsi" w:hAnsiTheme="minorHAnsi" w:cstheme="minorHAnsi"/>
+          <w:color w:val="232629"/>
+          <w:sz w:val="28"/>
+          <w:szCs w:val="28"/>
+        </w:rPr>
+        <w:t xml:space="preserve"> was always 0 while uploading files in MVC 5</w:t>
       </w:r>
     </w:p>
     <w:p>
@@ -320,8 +319,9 @@
           <w:szCs w:val="28"/>
           <w:bdr w:val="none" w:sz="0" w:space="0" w:color="auto" w:frame="1"/>
         </w:rPr>
-        <w:t>new { enctype = "multipart/form-data" }</w:t>
-      </w:r>
+        <w:t xml:space="preserve">new </w:t>
+      </w:r>
+      <w:proofErr w:type="gramStart"/>
       <w:r>
         <w:rPr>
           <w:rFonts w:asciiTheme="minorHAnsi" w:hAnsiTheme="minorHAnsi" w:cstheme="minorHAnsi"/>
@@ -329,7 +329,28 @@
           <w:szCs w:val="28"/>
           <w:bdr w:val="none" w:sz="0" w:space="0" w:color="auto" w:frame="1"/>
         </w:rPr>
-        <w:t xml:space="preserve"> to the form as below</w:t>
+        <w:t xml:space="preserve">{ </w:t>
+      </w:r>
+      <w:proofErr w:type="spellStart"/>
+      <w:r>
+        <w:rPr>
+          <w:rFonts w:asciiTheme="minorHAnsi" w:hAnsiTheme="minorHAnsi" w:cstheme="minorHAnsi"/>
+          <w:sz w:val="28"/>
+          <w:szCs w:val="28"/>
+          <w:bdr w:val="none" w:sz="0" w:space="0" w:color="auto" w:frame="1"/>
+        </w:rPr>
+        <w:t>enctype</w:t>
+      </w:r>
+      <w:proofErr w:type="spellEnd"/>
+      <w:proofErr w:type="gramEnd"/>
+      <w:r>
+        <w:rPr>
+          <w:rFonts w:asciiTheme="minorHAnsi" w:hAnsiTheme="minorHAnsi" w:cstheme="minorHAnsi"/>
+          <w:sz w:val="28"/>
+          <w:szCs w:val="28"/>
+          <w:bdr w:val="none" w:sz="0" w:space="0" w:color="auto" w:frame="1"/>
+        </w:rPr>
+        <w:t xml:space="preserve"> = "multipart/form-data" } to the form as below</w:t>
       </w:r>
     </w:p>
     <w:p>
@@ -348,7 +369,25 @@
           <w:sz w:val="28"/>
           <w:szCs w:val="28"/>
         </w:rPr>
-        <w:t xml:space="preserve">@Html.BeginForm("Cars", "Expense", FormMethod.Post, </w:t>
+        <w:t xml:space="preserve">@Html.BeginForm("Cars", "Expense", </w:t>
+      </w:r>
+      <w:proofErr w:type="spellStart"/>
+      <w:r>
+        <w:rPr>
+          <w:rFonts w:asciiTheme="minorHAnsi" w:hAnsiTheme="minorHAnsi" w:cstheme="minorHAnsi"/>
+          <w:sz w:val="28"/>
+          <w:szCs w:val="28"/>
+        </w:rPr>
+        <w:t>FormMethod.Post</w:t>
+      </w:r>
+      <w:proofErr w:type="spellEnd"/>
+      <w:r>
+        <w:rPr>
+          <w:rFonts w:asciiTheme="minorHAnsi" w:hAnsiTheme="minorHAnsi" w:cstheme="minorHAnsi"/>
+          <w:sz w:val="28"/>
+          <w:szCs w:val="28"/>
+        </w:rPr>
+        <w:t xml:space="preserve">, </w:t>
       </w:r>
     </w:p>
     <w:p>
@@ -383,7 +422,35 @@
           <w:sz w:val="28"/>
           <w:szCs w:val="28"/>
         </w:rPr>
-        <w:t>new { enctype = "multipart/form-data" })</w:t>
+        <w:t xml:space="preserve">new </w:t>
+      </w:r>
+      <w:proofErr w:type="gramStart"/>
+      <w:r>
+        <w:rPr>
+          <w:rFonts w:asciiTheme="minorHAnsi" w:hAnsiTheme="minorHAnsi" w:cstheme="minorHAnsi"/>
+          <w:sz w:val="28"/>
+          <w:szCs w:val="28"/>
+        </w:rPr>
+        <w:t xml:space="preserve">{ </w:t>
+      </w:r>
+      <w:proofErr w:type="spellStart"/>
+      <w:r>
+        <w:rPr>
+          <w:rFonts w:asciiTheme="minorHAnsi" w:hAnsiTheme="minorHAnsi" w:cstheme="minorHAnsi"/>
+          <w:sz w:val="28"/>
+          <w:szCs w:val="28"/>
+        </w:rPr>
+        <w:t>enctype</w:t>
+      </w:r>
+      <w:proofErr w:type="spellEnd"/>
+      <w:proofErr w:type="gramEnd"/>
+      <w:r>
+        <w:rPr>
+          <w:rFonts w:asciiTheme="minorHAnsi" w:hAnsiTheme="minorHAnsi" w:cstheme="minorHAnsi"/>
+          <w:sz w:val="28"/>
+          <w:szCs w:val="28"/>
+        </w:rPr>
+        <w:t xml:space="preserve"> = "multipart/form-data" })</w:t>
       </w:r>
     </w:p>
     <w:p>
@@ -421,19 +488,228 @@
         <w:pStyle w:val="HTMLPreformatted"/>
         <w:textAlignment w:val="baseline"/>
         <w:rPr>
-          <w:rFonts w:asciiTheme="minorHAnsi" w:hAnsiTheme="minorHAnsi" w:cstheme="minorHAnsi"/>
-          <w:sz w:val="28"/>
-          <w:szCs w:val="28"/>
-        </w:rPr>
-      </w:pPr>
-      <w:r>
-        <w:rPr>
-          <w:rFonts w:asciiTheme="minorHAnsi" w:hAnsiTheme="minorHAnsi" w:cstheme="minorHAnsi"/>
+          <w:rFonts w:ascii="Calibri" w:hAnsi="Calibri" w:cs="Calibri"/>
+          <w:sz w:val="28"/>
+          <w:szCs w:val="28"/>
+        </w:rPr>
+      </w:pPr>
+      <w:r>
+        <w:rPr>
+          <w:rFonts w:ascii="Calibri" w:hAnsi="Calibri" w:cs="Calibri"/>
           <w:sz w:val="28"/>
           <w:szCs w:val="28"/>
         </w:rPr>
         <w:t>3.</w:t>
       </w:r>
+      <w:r>
+        <w:rPr>
+          <w:rFonts w:ascii="Calibri" w:hAnsi="Calibri" w:cs="Calibri"/>
+          <w:sz w:val="28"/>
+          <w:szCs w:val="28"/>
+        </w:rPr>
+        <w:t>What is difference between Service Reference and Web Reference?</w:t>
+      </w:r>
+    </w:p>
+    <w:p>
+      <w:pPr>
+        <w:shd w:val="clear" w:color="auto" w:fill="FFFFFF"/>
+        <w:spacing w:after="0" w:afterAutospacing="1" w:line="240" w:lineRule="auto"/>
+        <w:textAlignment w:val="baseline"/>
+        <w:rPr>
+          <w:rFonts w:ascii="Calibri" w:eastAsia="Times New Roman" w:hAnsi="Calibri" w:cs="Calibri"/>
+          <w:color w:val="232629"/>
+          <w:sz w:val="28"/>
+          <w:szCs w:val="28"/>
+          <w:lang w:eastAsia="en-IN"/>
+        </w:rPr>
+      </w:pPr>
+      <w:r>
+        <w:rPr>
+          <w:rFonts w:ascii="Calibri" w:eastAsia="Times New Roman" w:hAnsi="Calibri" w:cs="Calibri"/>
+          <w:b/>
+          <w:bCs/>
+          <w:color w:val="232629"/>
+          <w:sz w:val="28"/>
+          <w:szCs w:val="28"/>
+          <w:bdr w:val="none" w:sz="0" w:space="0" w:color="auto" w:frame="1"/>
+          <w:lang w:eastAsia="en-IN"/>
+        </w:rPr>
+        <w:t>Add Web Reference</w:t>
+      </w:r>
+      <w:r>
+        <w:rPr>
+          <w:rFonts w:ascii="Calibri" w:eastAsia="Times New Roman" w:hAnsi="Calibri" w:cs="Calibri"/>
+          <w:color w:val="232629"/>
+          <w:sz w:val="28"/>
+          <w:szCs w:val="28"/>
+          <w:lang w:eastAsia="en-IN"/>
+        </w:rPr>
+        <w:t xml:space="preserve"> is the old-style, deprecated ASP.NET webservices (ASMX) technology (using only the </w:t>
+      </w:r>
+      <w:proofErr w:type="spellStart"/>
+      <w:r>
+        <w:rPr>
+          <w:rFonts w:ascii="Calibri" w:eastAsia="Times New Roman" w:hAnsi="Calibri" w:cs="Calibri"/>
+          <w:color w:val="232629"/>
+          <w:sz w:val="28"/>
+          <w:szCs w:val="28"/>
+          <w:lang w:eastAsia="en-IN"/>
+        </w:rPr>
+        <w:t>XmlSerializer</w:t>
+      </w:r>
+      <w:proofErr w:type="spellEnd"/>
+      <w:r>
+        <w:rPr>
+          <w:rFonts w:ascii="Calibri" w:eastAsia="Times New Roman" w:hAnsi="Calibri" w:cs="Calibri"/>
+          <w:color w:val="232629"/>
+          <w:sz w:val="28"/>
+          <w:szCs w:val="28"/>
+          <w:lang w:eastAsia="en-IN"/>
+        </w:rPr>
+        <w:t xml:space="preserve"> for your stuff) - if you do this, you get an ASMX client for an ASMX web service. You can do this in just about any project (Web App, Web Site, Console App, </w:t>
+      </w:r>
+      <w:proofErr w:type="spellStart"/>
+      <w:r>
+        <w:rPr>
+          <w:rFonts w:ascii="Calibri" w:eastAsia="Times New Roman" w:hAnsi="Calibri" w:cs="Calibri"/>
+          <w:color w:val="232629"/>
+          <w:sz w:val="28"/>
+          <w:szCs w:val="28"/>
+          <w:lang w:eastAsia="en-IN"/>
+        </w:rPr>
+        <w:t>Winforms</w:t>
+      </w:r>
+      <w:proofErr w:type="spellEnd"/>
+      <w:r>
+        <w:rPr>
+          <w:rFonts w:ascii="Calibri" w:eastAsia="Times New Roman" w:hAnsi="Calibri" w:cs="Calibri"/>
+          <w:color w:val="232629"/>
+          <w:sz w:val="28"/>
+          <w:szCs w:val="28"/>
+          <w:lang w:eastAsia="en-IN"/>
+        </w:rPr>
+        <w:t xml:space="preserve"> - you name it).</w:t>
+      </w:r>
+    </w:p>
+    <w:p>
+      <w:pPr>
+        <w:shd w:val="clear" w:color="auto" w:fill="FFFFFF"/>
+        <w:spacing w:after="0" w:afterAutospacing="1" w:line="240" w:lineRule="auto"/>
+        <w:textAlignment w:val="baseline"/>
+        <w:rPr>
+          <w:rFonts w:ascii="Calibri" w:eastAsia="Times New Roman" w:hAnsi="Calibri" w:cs="Calibri"/>
+          <w:color w:val="232629"/>
+          <w:sz w:val="28"/>
+          <w:szCs w:val="28"/>
+          <w:lang w:eastAsia="en-IN"/>
+        </w:rPr>
+      </w:pPr>
+      <w:r>
+        <w:rPr>
+          <w:rFonts w:ascii="Calibri" w:eastAsia="Times New Roman" w:hAnsi="Calibri" w:cs="Calibri"/>
+          <w:b/>
+          <w:bCs/>
+          <w:color w:val="232629"/>
+          <w:sz w:val="28"/>
+          <w:szCs w:val="28"/>
+          <w:bdr w:val="none" w:sz="0" w:space="0" w:color="auto" w:frame="1"/>
+          <w:lang w:eastAsia="en-IN"/>
+        </w:rPr>
+        <w:t>Add Service Reference</w:t>
+      </w:r>
+      <w:r>
+        <w:rPr>
+          <w:rFonts w:ascii="Calibri" w:eastAsia="Times New Roman" w:hAnsi="Calibri" w:cs="Calibri"/>
+          <w:color w:val="232629"/>
+          <w:sz w:val="28"/>
+          <w:szCs w:val="28"/>
+          <w:lang w:eastAsia="en-IN"/>
+        </w:rPr>
+        <w:t> is the new way of doing it, adding a WCF service reference, which gives you a much more advanced, much more flexible service model than just plain old ASMX stuff.</w:t>
+      </w:r>
+    </w:p>
+    <w:p>
+      <w:pPr>
+        <w:shd w:val="clear" w:color="auto" w:fill="FFFFFF"/>
+        <w:spacing w:after="0" w:afterAutospacing="1" w:line="240" w:lineRule="auto"/>
+        <w:textAlignment w:val="baseline"/>
+        <w:rPr>
+          <w:rFonts w:ascii="Calibri" w:eastAsia="Times New Roman" w:hAnsi="Calibri" w:cs="Calibri"/>
+          <w:color w:val="232629"/>
+          <w:sz w:val="28"/>
+          <w:szCs w:val="28"/>
+          <w:lang w:eastAsia="en-IN"/>
+        </w:rPr>
+      </w:pPr>
+      <w:r>
+        <w:rPr>
+          <w:rFonts w:ascii="Calibri" w:eastAsia="Times New Roman" w:hAnsi="Calibri" w:cs="Calibri"/>
+          <w:color w:val="232629"/>
+          <w:sz w:val="28"/>
+          <w:szCs w:val="28"/>
+          <w:lang w:eastAsia="en-IN"/>
+        </w:rPr>
+        <w:t>4.What is impersonation?</w:t>
+      </w:r>
+    </w:p>
+    <w:p>
+      <w:pPr>
+        <w:shd w:val="clear" w:color="auto" w:fill="FFFFFF"/>
+        <w:spacing w:after="0" w:afterAutospacing="1" w:line="240" w:lineRule="auto"/>
+        <w:textAlignment w:val="baseline"/>
+        <w:rPr>
+          <w:rFonts w:ascii="Calibri" w:eastAsia="Times New Roman" w:hAnsi="Calibri" w:cs="Calibri"/>
+          <w:color w:val="232629"/>
+          <w:sz w:val="28"/>
+          <w:szCs w:val="28"/>
+          <w:lang w:eastAsia="en-IN"/>
+        </w:rPr>
+      </w:pPr>
+      <w:r>
+        <w:rPr>
+          <w:rFonts w:ascii="Calibri" w:eastAsia="Times New Roman" w:hAnsi="Calibri" w:cs="Calibri"/>
+          <w:color w:val="232629"/>
+          <w:sz w:val="28"/>
+          <w:szCs w:val="28"/>
+          <w:lang w:eastAsia="en-IN"/>
+        </w:rPr>
+        <w:t>ASP.NET impersonation</w:t>
+      </w:r>
+    </w:p>
+    <w:p>
+      <w:pPr>
+        <w:shd w:val="clear" w:color="auto" w:fill="FFFFFF"/>
+        <w:spacing w:after="0" w:afterAutospacing="1" w:line="240" w:lineRule="auto"/>
+        <w:textAlignment w:val="baseline"/>
+        <w:rPr>
+          <w:rFonts w:ascii="Calibri" w:eastAsia="Times New Roman" w:hAnsi="Calibri" w:cs="Calibri"/>
+          <w:color w:val="232629"/>
+          <w:sz w:val="28"/>
+          <w:szCs w:val="28"/>
+          <w:lang w:eastAsia="en-IN"/>
+        </w:rPr>
+      </w:pPr>
+      <w:r>
+        <w:rPr>
+          <w:rFonts w:ascii="Calibri" w:eastAsia="Times New Roman" w:hAnsi="Calibri" w:cs="Calibri"/>
+          <w:color w:val="232629"/>
+          <w:sz w:val="28"/>
+          <w:szCs w:val="28"/>
+          <w:lang w:eastAsia="en-IN"/>
+        </w:rPr>
+        <w:t>Literally, impersonation means the act of pretending to be another person. In technical terms, it is an ASP.NET security feature that provides the ability to control the identity under which application code is run. Impersonation occurs when ASP.NET runs code in the context of an authenticated and authorized client</w:t>
+      </w:r>
+    </w:p>
+    <w:p>
+      <w:pPr>
+        <w:pStyle w:val="HTMLPreformatted"/>
+        <w:textAlignment w:val="baseline"/>
+        <w:rPr>
+          <w:rFonts w:asciiTheme="minorHAnsi" w:hAnsiTheme="minorHAnsi" w:cstheme="minorHAnsi"/>
+          <w:sz w:val="28"/>
+          <w:szCs w:val="28"/>
+        </w:rPr>
+      </w:pPr>
     </w:p>
     <w:p>
       <w:pPr>
@@ -988,6 +1264,17 @@
     <w:basedOn w:val="DefaultParagraphFont"/>
     <w:rsid w:val="00CF506C"/>
   </w:style>
+  <w:style w:type="character" w:styleId="Strong">
+    <w:name w:val="Strong"/>
+    <w:basedOn w:val="DefaultParagraphFont"/>
+    <w:uiPriority w:val="22"/>
+    <w:qFormat/>
+    <w:rsid w:val="001C0257"/>
+    <w:rPr>
+      <w:b/>
+      <w:bCs/>
+    </w:rPr>
+  </w:style>
 </w:styles>
 </file>
 

</xml_diff>